<commit_message>
Fix bug pdf not linked correctly
</commit_message>
<xml_diff>
--- a/documents/v07_Documentação.docx
+++ b/documents/v07_Documentação.docx
@@ -8519,9 +8519,6 @@
       <w:pPr>
         <w:pStyle w:val="ListParagraph"/>
         <w:ind w:left="360"/>
-        <w:rPr>
-          <w:lang w:val="en-US"/>
-        </w:rPr>
       </w:pPr>
     </w:p>
     <w:p>
@@ -8571,16 +8568,12 @@
       <w:pPr>
         <w:pStyle w:val="ListParagraph"/>
         <w:ind w:left="360"/>
-        <w:rPr>
-          <w:lang w:val="en-US"/>
-        </w:rPr>
       </w:pPr>
       <w:proofErr w:type="spellStart"/>
       <w:r>
         <w:rPr>
           <w:b/>
           <w:bCs/>
-          <w:lang w:val="en-US"/>
         </w:rPr>
         <w:t>Vercel</w:t>
       </w:r>
@@ -8589,14 +8582,10 @@
         <w:rPr>
           <w:b/>
           <w:bCs/>
-          <w:lang w:val="en-US"/>
         </w:rPr>
         <w:t>:</w:t>
       </w:r>
       <w:r>
-        <w:rPr>
-          <w:lang w:val="en-US"/>
-        </w:rPr>
         <w:t xml:space="preserve"> </w:t>
       </w:r>
       <w:hyperlink r:id="rId25" w:history="1">
@@ -8605,7 +8594,6 @@
             <w:rStyle w:val="Hyperlink"/>
             <w:sz w:val="24"/>
             <w:szCs w:val="24"/>
-            <w:lang w:val="en-US"/>
           </w:rPr>
           <w:t>https://vercel.com/</w:t>
         </w:r>
@@ -8615,9 +8603,6 @@
       <w:pPr>
         <w:pStyle w:val="ListParagraph"/>
         <w:ind w:left="360"/>
-        <w:rPr>
-          <w:lang w:val="en-US"/>
-        </w:rPr>
       </w:pPr>
     </w:p>
     <w:p>
@@ -8733,22 +8718,24 @@
       <w:pPr>
         <w:pStyle w:val="ListParagraph"/>
         <w:ind w:left="360"/>
-        <w:rPr>
-          <w:lang w:val="en-US"/>
-        </w:rPr>
-      </w:pPr>
+      </w:pPr>
+      <w:proofErr w:type="spellStart"/>
       <w:r>
         <w:rPr>
           <w:b/>
           <w:bCs/>
-          <w:lang w:val="en-US"/>
-        </w:rPr>
-        <w:t>Cyclic:</w:t>
-      </w:r>
-      <w:r>
-        <w:rPr>
-          <w:lang w:val="en-US"/>
-        </w:rPr>
+        </w:rPr>
+        <w:t>Cyclic</w:t>
+      </w:r>
+      <w:proofErr w:type="spellEnd"/>
+      <w:r>
+        <w:rPr>
+          <w:b/>
+          <w:bCs/>
+        </w:rPr>
+        <w:t>:</w:t>
+      </w:r>
+      <w:r>
         <w:t xml:space="preserve"> </w:t>
       </w:r>
       <w:hyperlink r:id="rId27" w:history="1">
@@ -8757,7 +8744,6 @@
             <w:rStyle w:val="Hyperlink"/>
             <w:sz w:val="24"/>
             <w:szCs w:val="24"/>
-            <w:lang w:val="en-US"/>
           </w:rPr>
           <w:t>https://www.cyclic.sh/</w:t>
         </w:r>
@@ -8857,13 +8843,7 @@
         <w:t xml:space="preserve"> Alguns provedores de bancos de dados possíveis que não trariam custos durante a fase inicial após o MVP:</w:t>
       </w:r>
     </w:p>
-    <w:p>
-      <w:pPr>
-        <w:rPr>
-          <w:lang w:val="en-US"/>
-        </w:rPr>
-      </w:pPr>
-    </w:p>
+    <w:p/>
     <w:p>
       <w:pPr>
         <w:pStyle w:val="ListParagraph"/>
@@ -8974,12 +8954,16 @@
       <w:pPr>
         <w:pStyle w:val="ListParagraph"/>
         <w:ind w:left="360"/>
+        <w:rPr>
+          <w:lang w:val="en-US"/>
+        </w:rPr>
       </w:pPr>
       <w:proofErr w:type="spellStart"/>
       <w:r>
         <w:rPr>
           <w:b/>
           <w:bCs/>
+          <w:lang w:val="en-US"/>
         </w:rPr>
         <w:t>HelioHost</w:t>
       </w:r>
@@ -8988,10 +8972,14 @@
         <w:rPr>
           <w:b/>
           <w:bCs/>
+          <w:lang w:val="en-US"/>
         </w:rPr>
         <w:t>:</w:t>
       </w:r>
       <w:r>
+        <w:rPr>
+          <w:lang w:val="en-US"/>
+        </w:rPr>
         <w:t xml:space="preserve"> </w:t>
       </w:r>
       <w:hyperlink r:id="rId30" w:history="1">
@@ -9000,6 +8988,7 @@
             <w:rStyle w:val="Hyperlink"/>
             <w:sz w:val="24"/>
             <w:szCs w:val="24"/>
+            <w:lang w:val="en-US"/>
           </w:rPr>
           <w:t>https://heliohost.org/</w:t>
         </w:r>
@@ -9012,6 +9001,7 @@
         <w:rPr>
           <w:b/>
           <w:bCs/>
+          <w:lang w:val="en-US"/>
         </w:rPr>
       </w:pPr>
     </w:p>
@@ -9062,6 +9052,9 @@
       <w:pPr>
         <w:pStyle w:val="ListParagraph"/>
         <w:ind w:left="360"/>
+        <w:rPr>
+          <w:lang w:val="en-US"/>
+        </w:rPr>
       </w:pPr>
     </w:p>
     <w:p>
@@ -9329,34 +9322,21 @@
         <w:rPr>
           <w:b/>
           <w:bCs/>
-          <w:lang w:val="en-US"/>
-        </w:rPr>
-      </w:pPr>
-      <w:proofErr w:type="spellStart"/>
+        </w:rPr>
+      </w:pPr>
       <w:r>
         <w:rPr>
           <w:b/>
           <w:bCs/>
-          <w:lang w:val="en-US"/>
-        </w:rPr>
-        <w:t>Observação</w:t>
-      </w:r>
-      <w:proofErr w:type="spellEnd"/>
-      <w:r>
+        </w:rPr>
+        <w:t>Observação:</w:t>
+      </w:r>
+    </w:p>
+    <w:p>
+      <w:pPr>
         <w:rPr>
           <w:b/>
           <w:bCs/>
-          <w:lang w:val="en-US"/>
-        </w:rPr>
-        <w:t>:</w:t>
-      </w:r>
-    </w:p>
-    <w:p>
-      <w:pPr>
-        <w:rPr>
-          <w:b/>
-          <w:bCs/>
-          <w:lang w:val="en-US"/>
         </w:rPr>
       </w:pPr>
     </w:p>
@@ -9376,7 +9356,6 @@
         <w:t>oferecem grande parte dos serviços gratuitos para teste, mas são ótimas opções para aplicações que exijam alta disponibilidade e uma equipe capaz de gerenciá-las.</w:t>
       </w:r>
     </w:p>
-    <w:p/>
     <w:sectPr>
       <w:headerReference w:type="default" r:id="rId34"/>
       <w:footerReference w:type="default" r:id="rId35"/>
@@ -10728,15 +10707,6 @@
   </w:num>
   <w:num w:numId="13" w16cid:durableId="467826317">
     <w:abstractNumId w:val="1"/>
-    <w:lvlOverride w:ilvl="0"/>
-    <w:lvlOverride w:ilvl="1"/>
-    <w:lvlOverride w:ilvl="2"/>
-    <w:lvlOverride w:ilvl="3"/>
-    <w:lvlOverride w:ilvl="4"/>
-    <w:lvlOverride w:ilvl="5"/>
-    <w:lvlOverride w:ilvl="6"/>
-    <w:lvlOverride w:ilvl="7"/>
-    <w:lvlOverride w:ilvl="8"/>
   </w:num>
 </w:numbering>
 </file>
@@ -11918,12 +11888,7 @@
 </file>
 
 <file path=customXml/item1.xml><?xml version="1.0" encoding="utf-8"?>
-<?mso-contentType ?>
-<FormTemplates xmlns="http://schemas.microsoft.com/sharepoint/v3/contenttype/forms">
-  <Display>DocumentLibraryForm</Display>
-  <Edit>DocumentLibraryForm</Edit>
-  <New>DocumentLibraryForm</New>
-</FormTemplates>
+<b:Sources xmlns:b="http://schemas.openxmlformats.org/officeDocument/2006/bibliography" xmlns="http://schemas.openxmlformats.org/officeDocument/2006/bibliography" SelectedStyle="\APASixthEditionOfficeOnline.xsl" StyleName="APA" Version="6"/>
 </file>
 
 <file path=customXml/item2.xml><?xml version="1.0" encoding="utf-8"?>
@@ -11938,7 +11903,12 @@
 </file>
 
 <file path=customXml/item3.xml><?xml version="1.0" encoding="utf-8"?>
-<b:Sources xmlns:b="http://schemas.openxmlformats.org/officeDocument/2006/bibliography" xmlns="http://schemas.openxmlformats.org/officeDocument/2006/bibliography" SelectedStyle="\APASixthEditionOfficeOnline.xsl" StyleName="APA" Version="6"/>
+<?mso-contentType ?>
+<FormTemplates xmlns="http://schemas.microsoft.com/sharepoint/v3/contenttype/forms">
+  <Display>DocumentLibraryForm</Display>
+  <Edit>DocumentLibraryForm</Edit>
+  <New>DocumentLibraryForm</New>
+</FormTemplates>
 </file>
 
 <file path=customXml/item4.xml><?xml version="1.0" encoding="utf-8"?>
@@ -12151,9 +12121,9 @@
 </file>
 
 <file path=customXml/itemProps1.xml><?xml version="1.0" encoding="utf-8"?>
-<ds:datastoreItem xmlns:ds="http://schemas.openxmlformats.org/officeDocument/2006/customXml" ds:itemID="{4200FB9F-A58B-4477-BD5C-47CF10E4A484}">
+<ds:datastoreItem xmlns:ds="http://schemas.openxmlformats.org/officeDocument/2006/customXml" ds:itemID="{00ACF152-DDAE-4E40-B130-632F5FA674CD}">
   <ds:schemaRefs>
-    <ds:schemaRef ds:uri="http://schemas.microsoft.com/sharepoint/v3/contenttype/forms"/>
+    <ds:schemaRef ds:uri="http://schemas.openxmlformats.org/officeDocument/2006/bibliography"/>
   </ds:schemaRefs>
 </ds:datastoreItem>
 </file>
@@ -12170,9 +12140,9 @@
 </file>
 
 <file path=customXml/itemProps3.xml><?xml version="1.0" encoding="utf-8"?>
-<ds:datastoreItem xmlns:ds="http://schemas.openxmlformats.org/officeDocument/2006/customXml" ds:itemID="{00ACF152-DDAE-4E40-B130-632F5FA674CD}">
+<ds:datastoreItem xmlns:ds="http://schemas.openxmlformats.org/officeDocument/2006/customXml" ds:itemID="{4200FB9F-A58B-4477-BD5C-47CF10E4A484}">
   <ds:schemaRefs>
-    <ds:schemaRef ds:uri="http://schemas.openxmlformats.org/officeDocument/2006/bibliography"/>
+    <ds:schemaRef ds:uri="http://schemas.microsoft.com/sharepoint/v3/contenttype/forms"/>
   </ds:schemaRefs>
 </ds:datastoreItem>
 </file>

</xml_diff>